<commit_message>
updated docu, finished like more than half of it
</commit_message>
<xml_diff>
--- a/documents/DA11_Personas.docx
+++ b/documents/DA11_Personas.docx
@@ -20,25 +20,7 @@
           <w:szCs w:val="26"/>
           <w:lang w:val="de-AT"/>
         </w:rPr>
-        <w:t>Personas im Rahmen der Anforderungsanalyse für das Diplomprojekt „</w:t>
-      </w:r>
-      <w:proofErr w:type="spellStart"/>
-      <w:r>
-        <w:rPr>
-          <w:sz w:val="26"/>
-          <w:szCs w:val="26"/>
-          <w:lang w:val="de-AT"/>
-        </w:rPr>
-        <w:t>DermaAI</w:t>
-      </w:r>
-      <w:proofErr w:type="spellEnd"/>
-      <w:r>
-        <w:rPr>
-          <w:sz w:val="26"/>
-          <w:szCs w:val="26"/>
-          <w:lang w:val="de-AT"/>
-        </w:rPr>
-        <w:t>“</w:t>
+        <w:t>Personas im Rahmen der Anforderungsanalyse für das Diplomprojekt „DermaAI“</w:t>
       </w:r>
     </w:p>
     <w:p>
@@ -1607,16 +1589,8 @@
         <w:rPr>
           <w:lang w:val="de-AT"/>
         </w:rPr>
-        <w:t xml:space="preserve">ssig genug </w:t>
-      </w:r>
-      <w:proofErr w:type="gramStart"/>
-      <w:r>
-        <w:rPr>
-          <w:lang w:val="de-AT"/>
-        </w:rPr>
-        <w:t>sind</w:t>
-      </w:r>
-      <w:proofErr w:type="gramEnd"/>
+        <w:t>ssig genug sind</w:t>
+      </w:r>
       <w:r>
         <w:rPr>
           <w:lang w:val="de-AT"/>
@@ -2326,6 +2300,7 @@
         <w:rPr>
           <w:b/>
           <w:bCs/>
+          <w:noProof/>
           <w:lang w:val="de-AT"/>
         </w:rPr>
         <w:drawing>
@@ -4868,6 +4843,7 @@
   <w:style w:type="character" w:default="1" w:styleId="Absatz-Standardschriftart">
     <w:name w:val="Default Paragraph Font"/>
     <w:uiPriority w:val="1"/>
+    <w:semiHidden/>
     <w:unhideWhenUsed/>
   </w:style>
   <w:style w:type="table" w:default="1" w:styleId="NormaleTabelle">

</xml_diff>